<commit_message>
Remove CWE-829 from 2010 Column
</commit_message>
<xml_diff>
--- a/2009_2010_2011/MITRE CWE SANS Top 25 - Comparison of the 2009, 2010 and 2011 Releases - RC6.docx
+++ b/2009_2010_2011/MITRE CWE SANS Top 25 - Comparison of the 2009, 2010 and 2011 Releases - RC6.docx
@@ -2893,15 +2893,7 @@
                 <w:color w:val="000000"/>
                 <w:sz w:val="18"/>
               </w:rPr>
-              <w:t>1</w:t>
-            </w:r>
-            <w:r>
-              <w:rPr>
-                <w:rFonts w:ascii="Arial" w:hAnsi="Arial"/>
-                <w:color w:val="000000"/>
-                <w:sz w:val="18"/>
-              </w:rPr>
-              <w:t>7</w:t>
+              <w:t>16</w:t>
             </w:r>
           </w:p>
         </w:tc>
@@ -4228,7 +4220,7 @@
               <w:bottom w:val="single" w:sz="4" w:space="0" w:color="000000"/>
               <w:right w:val="single" w:sz="2" w:space="0" w:color="000000"/>
             </w:tcBorders>
-            <w:shd w:val="clear" w:color="auto" w:fill="A3D979"/>
+            <w:shd w:val="clear" w:color="auto" w:fill="FF0000"/>
             <w:tcMar>
               <w:top w:w="0" w:type="dxa"/>
               <w:left w:w="0" w:type="dxa"/>
@@ -4254,7 +4246,7 @@
                 <w:color w:val="000000"/>
                 <w:sz w:val="18"/>
               </w:rPr>
-              <w:t>14</w:t>
+              <w:t>x</w:t>
             </w:r>
           </w:p>
         </w:tc>

</xml_diff>